<commit_message>
Lab6 completed, waiting for Birthday :D
</commit_message>
<xml_diff>
--- a/Lab6/Lab6/Lab6_Plostak_26.docx
+++ b/Lab6/Lab6/Lab6_Plostak_26.docx
@@ -1007,6 +1007,7 @@
           <w:color w:val="000000"/>
           <w:sz w:val="19"/>
           <w:szCs w:val="19"/>
+          <w:lang w:val="ru-RU"/>
         </w:rPr>
         <w:t xml:space="preserve"> </w:t>
       </w:r>
@@ -1705,8 +1706,6 @@
         </w:rPr>
         <w:t>))</w:t>
       </w:r>
-      <w:bookmarkStart w:id="0" w:name="_GoBack"/>
-      <w:bookmarkEnd w:id="0"/>
     </w:p>
     <w:p>
       <w:pPr>
@@ -5153,7 +5152,6 @@
           <w:color w:val="000000"/>
           <w:sz w:val="19"/>
           <w:szCs w:val="19"/>
-          <w:lang w:val="ru-RU"/>
         </w:rPr>
         <w:t xml:space="preserve">    </w:t>
       </w:r>
@@ -5791,6 +5789,86 @@
         <w:autoSpaceDN w:val="0"/>
         <w:adjustRightInd w:val="0"/>
         <w:spacing w:after="0" w:line="240" w:lineRule="auto"/>
+      </w:pPr>
+    </w:p>
+    <w:p>
+      <w:pPr>
+        <w:autoSpaceDE w:val="0"/>
+        <w:autoSpaceDN w:val="0"/>
+        <w:adjustRightInd w:val="0"/>
+        <w:spacing w:after="0" w:line="240" w:lineRule="auto"/>
+      </w:pPr>
+    </w:p>
+    <w:p>
+      <w:pPr>
+        <w:autoSpaceDE w:val="0"/>
+        <w:autoSpaceDN w:val="0"/>
+        <w:adjustRightInd w:val="0"/>
+        <w:spacing w:after="0" w:line="240" w:lineRule="auto"/>
+      </w:pPr>
+    </w:p>
+    <w:p>
+      <w:pPr>
+        <w:autoSpaceDE w:val="0"/>
+        <w:autoSpaceDN w:val="0"/>
+        <w:adjustRightInd w:val="0"/>
+        <w:spacing w:after="0" w:line="240" w:lineRule="auto"/>
+      </w:pPr>
+    </w:p>
+    <w:p>
+      <w:pPr>
+        <w:autoSpaceDE w:val="0"/>
+        <w:autoSpaceDN w:val="0"/>
+        <w:adjustRightInd w:val="0"/>
+        <w:spacing w:after="0" w:line="240" w:lineRule="auto"/>
+      </w:pPr>
+    </w:p>
+    <w:p>
+      <w:pPr>
+        <w:autoSpaceDE w:val="0"/>
+        <w:autoSpaceDN w:val="0"/>
+        <w:adjustRightInd w:val="0"/>
+        <w:spacing w:after="0" w:line="240" w:lineRule="auto"/>
+      </w:pPr>
+    </w:p>
+    <w:p>
+      <w:pPr>
+        <w:autoSpaceDE w:val="0"/>
+        <w:autoSpaceDN w:val="0"/>
+        <w:adjustRightInd w:val="0"/>
+        <w:spacing w:after="0" w:line="240" w:lineRule="auto"/>
+      </w:pPr>
+    </w:p>
+    <w:p>
+      <w:pPr>
+        <w:autoSpaceDE w:val="0"/>
+        <w:autoSpaceDN w:val="0"/>
+        <w:adjustRightInd w:val="0"/>
+        <w:spacing w:after="0" w:line="240" w:lineRule="auto"/>
+      </w:pPr>
+    </w:p>
+    <w:p>
+      <w:pPr>
+        <w:autoSpaceDE w:val="0"/>
+        <w:autoSpaceDN w:val="0"/>
+        <w:adjustRightInd w:val="0"/>
+        <w:spacing w:after="0" w:line="240" w:lineRule="auto"/>
+      </w:pPr>
+    </w:p>
+    <w:p>
+      <w:pPr>
+        <w:autoSpaceDE w:val="0"/>
+        <w:autoSpaceDN w:val="0"/>
+        <w:adjustRightInd w:val="0"/>
+        <w:spacing w:after="0" w:line="240" w:lineRule="auto"/>
+      </w:pPr>
+    </w:p>
+    <w:p>
+      <w:pPr>
+        <w:autoSpaceDE w:val="0"/>
+        <w:autoSpaceDN w:val="0"/>
+        <w:adjustRightInd w:val="0"/>
+        <w:spacing w:after="0" w:line="240" w:lineRule="auto"/>
         <w:rPr>
           <w:rStyle w:val="Hyperlink"/>
           <w:rFonts w:ascii="Times New Roman" w:hAnsi="Times New Roman" w:cs="Times New Roman"/>
@@ -5799,31 +5877,6 @@
         </w:rPr>
       </w:pPr>
       <w:hyperlink r:id="rId7" w:history="1">
-        <w:r>
-          <w:rPr>
-            <w:rStyle w:val="Hyperlink"/>
-            <w:rFonts w:ascii="Times New Roman" w:hAnsi="Times New Roman" w:cs="Times New Roman"/>
-            <w:sz w:val="28"/>
-            <w:szCs w:val="28"/>
-          </w:rPr>
-          <w:t>functions.cpp</w:t>
-        </w:r>
-      </w:hyperlink>
-    </w:p>
-    <w:p>
-      <w:pPr>
-        <w:autoSpaceDE w:val="0"/>
-        <w:autoSpaceDN w:val="0"/>
-        <w:adjustRightInd w:val="0"/>
-        <w:spacing w:after="0" w:line="240" w:lineRule="auto"/>
-        <w:rPr>
-          <w:rStyle w:val="Hyperlink"/>
-          <w:rFonts w:ascii="Times New Roman" w:hAnsi="Times New Roman" w:cs="Times New Roman"/>
-          <w:sz w:val="28"/>
-          <w:szCs w:val="28"/>
-        </w:rPr>
-      </w:pPr>
-      <w:hyperlink r:id="rId8" w:history="1">
         <w:proofErr w:type="spellStart"/>
         <w:r>
           <w:rPr>
@@ -5836,47 +5889,2007 @@
         </w:r>
         <w:proofErr w:type="spellEnd"/>
       </w:hyperlink>
-    </w:p>
-    <w:p>
-      <w:pPr>
-        <w:autoSpaceDE w:val="0"/>
-        <w:autoSpaceDN w:val="0"/>
-        <w:adjustRightInd w:val="0"/>
-        <w:spacing w:after="0" w:line="240" w:lineRule="auto"/>
-        <w:rPr>
+      <w:r>
+        <w:rPr>
+          <w:rStyle w:val="Hyperlink"/>
           <w:rFonts w:ascii="Times New Roman" w:hAnsi="Times New Roman" w:cs="Times New Roman"/>
           <w:sz w:val="28"/>
           <w:szCs w:val="28"/>
-          <w:lang w:val="uk-UA"/>
-        </w:rPr>
-      </w:pPr>
-      <w:hyperlink r:id="rId9" w:history="1">
+        </w:rPr>
+        <w:t>:</w:t>
+      </w:r>
+    </w:p>
+    <w:p>
+      <w:pPr>
+        <w:autoSpaceDE w:val="0"/>
+        <w:autoSpaceDN w:val="0"/>
+        <w:adjustRightInd w:val="0"/>
+        <w:spacing w:after="0" w:line="240" w:lineRule="auto"/>
+        <w:rPr>
+          <w:rStyle w:val="Hyperlink"/>
+          <w:rFonts w:ascii="Times New Roman" w:hAnsi="Times New Roman" w:cs="Times New Roman"/>
+          <w:sz w:val="28"/>
+          <w:szCs w:val="28"/>
+        </w:rPr>
+      </w:pPr>
+    </w:p>
+    <w:p>
+      <w:pPr>
+        <w:autoSpaceDE w:val="0"/>
+        <w:autoSpaceDN w:val="0"/>
+        <w:adjustRightInd w:val="0"/>
+        <w:spacing w:after="0" w:line="240" w:lineRule="auto"/>
+        <w:rPr>
+          <w:rFonts w:ascii="Consolas" w:hAnsi="Consolas" w:cs="Consolas"/>
+          <w:color w:val="000000"/>
+          <w:sz w:val="19"/>
+          <w:szCs w:val="19"/>
+        </w:rPr>
+      </w:pPr>
+      <w:r>
+        <w:rPr>
+          <w:rFonts w:ascii="Consolas" w:hAnsi="Consolas" w:cs="Consolas"/>
+          <w:color w:val="808080"/>
+          <w:sz w:val="19"/>
+          <w:szCs w:val="19"/>
+        </w:rPr>
+        <w:t>#pragma</w:t>
+      </w:r>
+      <w:r>
+        <w:rPr>
+          <w:rFonts w:ascii="Consolas" w:hAnsi="Consolas" w:cs="Consolas"/>
+          <w:color w:val="000000"/>
+          <w:sz w:val="19"/>
+          <w:szCs w:val="19"/>
+        </w:rPr>
+        <w:t xml:space="preserve"> </w:t>
+      </w:r>
+      <w:r>
+        <w:rPr>
+          <w:rFonts w:ascii="Consolas" w:hAnsi="Consolas" w:cs="Consolas"/>
+          <w:color w:val="808080"/>
+          <w:sz w:val="19"/>
+          <w:szCs w:val="19"/>
+        </w:rPr>
+        <w:t>once</w:t>
+      </w:r>
+    </w:p>
+    <w:p>
+      <w:pPr>
+        <w:autoSpaceDE w:val="0"/>
+        <w:autoSpaceDN w:val="0"/>
+        <w:adjustRightInd w:val="0"/>
+        <w:spacing w:after="0" w:line="240" w:lineRule="auto"/>
+        <w:rPr>
+          <w:rFonts w:ascii="Consolas" w:hAnsi="Consolas" w:cs="Consolas"/>
+          <w:color w:val="000000"/>
+          <w:sz w:val="19"/>
+          <w:szCs w:val="19"/>
+        </w:rPr>
+      </w:pPr>
+    </w:p>
+    <w:p>
+      <w:pPr>
+        <w:autoSpaceDE w:val="0"/>
+        <w:autoSpaceDN w:val="0"/>
+        <w:adjustRightInd w:val="0"/>
+        <w:spacing w:after="0" w:line="240" w:lineRule="auto"/>
+        <w:rPr>
+          <w:rFonts w:ascii="Consolas" w:hAnsi="Consolas" w:cs="Consolas"/>
+          <w:color w:val="000000"/>
+          <w:sz w:val="19"/>
+          <w:szCs w:val="19"/>
+        </w:rPr>
+      </w:pPr>
+      <w:r>
+        <w:rPr>
+          <w:rFonts w:ascii="Consolas" w:hAnsi="Consolas" w:cs="Consolas"/>
+          <w:color w:val="808080"/>
+          <w:sz w:val="19"/>
+          <w:szCs w:val="19"/>
+        </w:rPr>
+        <w:t>#define</w:t>
+      </w:r>
+      <w:r>
+        <w:rPr>
+          <w:rFonts w:ascii="Consolas" w:hAnsi="Consolas" w:cs="Consolas"/>
+          <w:color w:val="000000"/>
+          <w:sz w:val="19"/>
+          <w:szCs w:val="19"/>
+        </w:rPr>
+        <w:t xml:space="preserve"> </w:t>
+      </w:r>
+      <w:r>
+        <w:rPr>
+          <w:rFonts w:ascii="Consolas" w:hAnsi="Consolas" w:cs="Consolas"/>
+          <w:color w:val="6F008A"/>
+          <w:sz w:val="19"/>
+          <w:szCs w:val="19"/>
+        </w:rPr>
+        <w:t>FIRST_FUNC</w:t>
+      </w:r>
+      <w:r>
+        <w:rPr>
+          <w:rFonts w:ascii="Consolas" w:hAnsi="Consolas" w:cs="Consolas"/>
+          <w:color w:val="000000"/>
+          <w:sz w:val="19"/>
+          <w:szCs w:val="19"/>
+        </w:rPr>
+        <w:t xml:space="preserve"> </w:t>
+      </w:r>
+      <w:r>
+        <w:rPr>
+          <w:rFonts w:ascii="Consolas" w:hAnsi="Consolas" w:cs="Consolas"/>
+          <w:color w:val="0000FF"/>
+          <w:sz w:val="19"/>
+          <w:szCs w:val="19"/>
+        </w:rPr>
+        <w:t>true</w:t>
+      </w:r>
+    </w:p>
+    <w:p>
+      <w:pPr>
+        <w:autoSpaceDE w:val="0"/>
+        <w:autoSpaceDN w:val="0"/>
+        <w:adjustRightInd w:val="0"/>
+        <w:spacing w:after="0" w:line="240" w:lineRule="auto"/>
+        <w:rPr>
+          <w:rFonts w:ascii="Consolas" w:hAnsi="Consolas" w:cs="Consolas"/>
+          <w:color w:val="000000"/>
+          <w:sz w:val="19"/>
+          <w:szCs w:val="19"/>
+        </w:rPr>
+      </w:pPr>
+      <w:r>
+        <w:rPr>
+          <w:rFonts w:ascii="Consolas" w:hAnsi="Consolas" w:cs="Consolas"/>
+          <w:color w:val="808080"/>
+          <w:sz w:val="19"/>
+          <w:szCs w:val="19"/>
+        </w:rPr>
+        <w:t>#define</w:t>
+      </w:r>
+      <w:r>
+        <w:rPr>
+          <w:rFonts w:ascii="Consolas" w:hAnsi="Consolas" w:cs="Consolas"/>
+          <w:color w:val="000000"/>
+          <w:sz w:val="19"/>
+          <w:szCs w:val="19"/>
+        </w:rPr>
+        <w:t xml:space="preserve"> </w:t>
+      </w:r>
+      <w:r>
+        <w:rPr>
+          <w:rFonts w:ascii="Consolas" w:hAnsi="Consolas" w:cs="Consolas"/>
+          <w:color w:val="6F008A"/>
+          <w:sz w:val="19"/>
+          <w:szCs w:val="19"/>
+        </w:rPr>
+        <w:t>SECOND_FUNC</w:t>
+      </w:r>
+      <w:r>
+        <w:rPr>
+          <w:rFonts w:ascii="Consolas" w:hAnsi="Consolas" w:cs="Consolas"/>
+          <w:color w:val="000000"/>
+          <w:sz w:val="19"/>
+          <w:szCs w:val="19"/>
+        </w:rPr>
+        <w:t xml:space="preserve"> </w:t>
+      </w:r>
+      <w:r>
+        <w:rPr>
+          <w:rFonts w:ascii="Consolas" w:hAnsi="Consolas" w:cs="Consolas"/>
+          <w:color w:val="0000FF"/>
+          <w:sz w:val="19"/>
+          <w:szCs w:val="19"/>
+        </w:rPr>
+        <w:t>false</w:t>
+      </w:r>
+    </w:p>
+    <w:p>
+      <w:pPr>
+        <w:autoSpaceDE w:val="0"/>
+        <w:autoSpaceDN w:val="0"/>
+        <w:adjustRightInd w:val="0"/>
+        <w:spacing w:after="0" w:line="240" w:lineRule="auto"/>
+        <w:rPr>
+          <w:rFonts w:ascii="Consolas" w:hAnsi="Consolas" w:cs="Consolas"/>
+          <w:color w:val="000000"/>
+          <w:sz w:val="19"/>
+          <w:szCs w:val="19"/>
+        </w:rPr>
+      </w:pPr>
+    </w:p>
+    <w:p>
+      <w:pPr>
+        <w:autoSpaceDE w:val="0"/>
+        <w:autoSpaceDN w:val="0"/>
+        <w:adjustRightInd w:val="0"/>
+        <w:spacing w:after="0" w:line="240" w:lineRule="auto"/>
+        <w:rPr>
+          <w:rFonts w:ascii="Times New Roman" w:hAnsi="Times New Roman" w:cs="Times New Roman"/>
+          <w:color w:val="0563C1" w:themeColor="hyperlink"/>
+          <w:sz w:val="28"/>
+          <w:szCs w:val="28"/>
+          <w:u w:val="single"/>
+        </w:rPr>
+      </w:pPr>
+      <w:r>
+        <w:rPr>
+          <w:rFonts w:ascii="Consolas" w:hAnsi="Consolas" w:cs="Consolas"/>
+          <w:color w:val="0000FF"/>
+          <w:sz w:val="19"/>
+          <w:szCs w:val="19"/>
+        </w:rPr>
+        <w:t>double</w:t>
+      </w:r>
+      <w:r>
+        <w:rPr>
+          <w:rFonts w:ascii="Consolas" w:hAnsi="Consolas" w:cs="Consolas"/>
+          <w:color w:val="000000"/>
+          <w:sz w:val="19"/>
+          <w:szCs w:val="19"/>
+        </w:rPr>
+        <w:t xml:space="preserve"> </w:t>
+      </w:r>
+      <w:proofErr w:type="gramStart"/>
+      <w:r>
+        <w:rPr>
+          <w:rFonts w:ascii="Consolas" w:hAnsi="Consolas" w:cs="Consolas"/>
+          <w:color w:val="000000"/>
+          <w:sz w:val="19"/>
+          <w:szCs w:val="19"/>
+        </w:rPr>
+        <w:t>Integral(</w:t>
+      </w:r>
+      <w:proofErr w:type="gramEnd"/>
+      <w:r>
+        <w:rPr>
+          <w:rFonts w:ascii="Consolas" w:hAnsi="Consolas" w:cs="Consolas"/>
+          <w:color w:val="0000FF"/>
+          <w:sz w:val="19"/>
+          <w:szCs w:val="19"/>
+        </w:rPr>
+        <w:t>double</w:t>
+      </w:r>
+      <w:r>
+        <w:rPr>
+          <w:rFonts w:ascii="Consolas" w:hAnsi="Consolas" w:cs="Consolas"/>
+          <w:color w:val="000000"/>
+          <w:sz w:val="19"/>
+          <w:szCs w:val="19"/>
+        </w:rPr>
+        <w:t xml:space="preserve"> </w:t>
+      </w:r>
+      <w:proofErr w:type="spellStart"/>
+      <w:r>
+        <w:rPr>
+          <w:rFonts w:ascii="Consolas" w:hAnsi="Consolas" w:cs="Consolas"/>
+          <w:color w:val="808080"/>
+          <w:sz w:val="19"/>
+          <w:szCs w:val="19"/>
+        </w:rPr>
+        <w:t>bottomBorder</w:t>
+      </w:r>
+      <w:proofErr w:type="spellEnd"/>
+      <w:r>
+        <w:rPr>
+          <w:rFonts w:ascii="Consolas" w:hAnsi="Consolas" w:cs="Consolas"/>
+          <w:color w:val="000000"/>
+          <w:sz w:val="19"/>
+          <w:szCs w:val="19"/>
+        </w:rPr>
+        <w:t xml:space="preserve">, </w:t>
+      </w:r>
+      <w:r>
+        <w:rPr>
+          <w:rFonts w:ascii="Consolas" w:hAnsi="Consolas" w:cs="Consolas"/>
+          <w:color w:val="0000FF"/>
+          <w:sz w:val="19"/>
+          <w:szCs w:val="19"/>
+        </w:rPr>
+        <w:t>double</w:t>
+      </w:r>
+      <w:r>
+        <w:rPr>
+          <w:rFonts w:ascii="Consolas" w:hAnsi="Consolas" w:cs="Consolas"/>
+          <w:color w:val="000000"/>
+          <w:sz w:val="19"/>
+          <w:szCs w:val="19"/>
+        </w:rPr>
+        <w:t xml:space="preserve"> </w:t>
+      </w:r>
+      <w:proofErr w:type="spellStart"/>
+      <w:r>
+        <w:rPr>
+          <w:rFonts w:ascii="Consolas" w:hAnsi="Consolas" w:cs="Consolas"/>
+          <w:color w:val="808080"/>
+          <w:sz w:val="19"/>
+          <w:szCs w:val="19"/>
+        </w:rPr>
+        <w:t>upperBorder</w:t>
+      </w:r>
+      <w:proofErr w:type="spellEnd"/>
+      <w:r>
+        <w:rPr>
+          <w:rFonts w:ascii="Consolas" w:hAnsi="Consolas" w:cs="Consolas"/>
+          <w:color w:val="000000"/>
+          <w:sz w:val="19"/>
+          <w:szCs w:val="19"/>
+        </w:rPr>
+        <w:t xml:space="preserve">, </w:t>
+      </w:r>
+      <w:r>
+        <w:rPr>
+          <w:rFonts w:ascii="Consolas" w:hAnsi="Consolas" w:cs="Consolas"/>
+          <w:color w:val="0000FF"/>
+          <w:sz w:val="19"/>
+          <w:szCs w:val="19"/>
+        </w:rPr>
+        <w:t>int</w:t>
+      </w:r>
+      <w:r>
+        <w:rPr>
+          <w:rFonts w:ascii="Consolas" w:hAnsi="Consolas" w:cs="Consolas"/>
+          <w:color w:val="000000"/>
+          <w:sz w:val="19"/>
+          <w:szCs w:val="19"/>
+        </w:rPr>
+        <w:t xml:space="preserve"> </w:t>
+      </w:r>
+      <w:r>
+        <w:rPr>
+          <w:rFonts w:ascii="Consolas" w:hAnsi="Consolas" w:cs="Consolas"/>
+          <w:color w:val="808080"/>
+          <w:sz w:val="19"/>
+          <w:szCs w:val="19"/>
+        </w:rPr>
+        <w:t>number</w:t>
+      </w:r>
+      <w:r>
+        <w:rPr>
+          <w:rFonts w:ascii="Consolas" w:hAnsi="Consolas" w:cs="Consolas"/>
+          <w:color w:val="000000"/>
+          <w:sz w:val="19"/>
+          <w:szCs w:val="19"/>
+        </w:rPr>
+        <w:t xml:space="preserve">, </w:t>
+      </w:r>
+      <w:r>
+        <w:rPr>
+          <w:rFonts w:ascii="Consolas" w:hAnsi="Consolas" w:cs="Consolas"/>
+          <w:color w:val="0000FF"/>
+          <w:sz w:val="19"/>
+          <w:szCs w:val="19"/>
+        </w:rPr>
+        <w:t>bool</w:t>
+      </w:r>
+      <w:r>
+        <w:rPr>
+          <w:rFonts w:ascii="Consolas" w:hAnsi="Consolas" w:cs="Consolas"/>
+          <w:color w:val="000000"/>
+          <w:sz w:val="19"/>
+          <w:szCs w:val="19"/>
+        </w:rPr>
+        <w:t xml:space="preserve"> </w:t>
+      </w:r>
+      <w:proofErr w:type="spellStart"/>
+      <w:r>
+        <w:rPr>
+          <w:rFonts w:ascii="Consolas" w:hAnsi="Consolas" w:cs="Consolas"/>
+          <w:color w:val="808080"/>
+          <w:sz w:val="19"/>
+          <w:szCs w:val="19"/>
+        </w:rPr>
+        <w:t>firstFunc</w:t>
+      </w:r>
+      <w:proofErr w:type="spellEnd"/>
+      <w:r>
+        <w:rPr>
+          <w:rFonts w:ascii="Consolas" w:hAnsi="Consolas" w:cs="Consolas"/>
+          <w:color w:val="000000"/>
+          <w:sz w:val="19"/>
+          <w:szCs w:val="19"/>
+        </w:rPr>
+        <w:t>);</w:t>
+      </w:r>
+    </w:p>
+    <w:p>
+      <w:pPr>
+        <w:autoSpaceDE w:val="0"/>
+        <w:autoSpaceDN w:val="0"/>
+        <w:adjustRightInd w:val="0"/>
+        <w:spacing w:after="0" w:line="240" w:lineRule="auto"/>
+      </w:pPr>
+    </w:p>
+    <w:p>
+      <w:pPr>
+        <w:autoSpaceDE w:val="0"/>
+        <w:autoSpaceDN w:val="0"/>
+        <w:adjustRightInd w:val="0"/>
+        <w:spacing w:after="0" w:line="240" w:lineRule="auto"/>
+        <w:rPr>
+          <w:rStyle w:val="Hyperlink"/>
+          <w:rFonts w:ascii="Times New Roman" w:hAnsi="Times New Roman" w:cs="Times New Roman"/>
+          <w:sz w:val="28"/>
+          <w:szCs w:val="28"/>
+        </w:rPr>
+      </w:pPr>
+      <w:hyperlink r:id="rId8" w:history="1">
         <w:r>
           <w:rPr>
             <w:rStyle w:val="Hyperlink"/>
             <w:rFonts w:ascii="Times New Roman" w:hAnsi="Times New Roman" w:cs="Times New Roman"/>
             <w:sz w:val="28"/>
             <w:szCs w:val="28"/>
-            <w:lang w:val="uk-UA"/>
           </w:rPr>
-          <w:t>feed.cpp</w:t>
+          <w:t>functions.cpp</w:t>
         </w:r>
       </w:hyperlink>
-    </w:p>
-    <w:p>
-      <w:pPr>
-        <w:autoSpaceDE w:val="0"/>
-        <w:autoSpaceDN w:val="0"/>
-        <w:adjustRightInd w:val="0"/>
-        <w:spacing w:after="0" w:line="240" w:lineRule="auto"/>
-        <w:rPr>
+      <w:r>
+        <w:rPr>
+          <w:rStyle w:val="Hyperlink"/>
           <w:rFonts w:ascii="Times New Roman" w:hAnsi="Times New Roman" w:cs="Times New Roman"/>
           <w:sz w:val="28"/>
           <w:szCs w:val="28"/>
-          <w:lang w:val="uk-UA"/>
-        </w:rPr>
-      </w:pPr>
-      <w:hyperlink r:id="rId10" w:history="1">
+        </w:rPr>
+        <w:t>:</w:t>
+      </w:r>
+    </w:p>
+    <w:p>
+      <w:pPr>
+        <w:autoSpaceDE w:val="0"/>
+        <w:autoSpaceDN w:val="0"/>
+        <w:adjustRightInd w:val="0"/>
+        <w:spacing w:after="0" w:line="240" w:lineRule="auto"/>
+        <w:rPr>
+          <w:rStyle w:val="Hyperlink"/>
+          <w:rFonts w:ascii="Times New Roman" w:hAnsi="Times New Roman" w:cs="Times New Roman"/>
+          <w:sz w:val="28"/>
+          <w:szCs w:val="28"/>
+        </w:rPr>
+      </w:pPr>
+    </w:p>
+    <w:p>
+      <w:pPr>
+        <w:autoSpaceDE w:val="0"/>
+        <w:autoSpaceDN w:val="0"/>
+        <w:adjustRightInd w:val="0"/>
+        <w:spacing w:after="0" w:line="240" w:lineRule="auto"/>
+        <w:rPr>
+          <w:rFonts w:ascii="Consolas" w:hAnsi="Consolas" w:cs="Consolas"/>
+          <w:color w:val="000000"/>
+          <w:sz w:val="19"/>
+          <w:szCs w:val="19"/>
+        </w:rPr>
+      </w:pPr>
+      <w:r>
+        <w:rPr>
+          <w:rFonts w:ascii="Consolas" w:hAnsi="Consolas" w:cs="Consolas"/>
+          <w:color w:val="808080"/>
+          <w:sz w:val="19"/>
+          <w:szCs w:val="19"/>
+        </w:rPr>
+        <w:t>#include</w:t>
+      </w:r>
+      <w:r>
+        <w:rPr>
+          <w:rFonts w:ascii="Consolas" w:hAnsi="Consolas" w:cs="Consolas"/>
+          <w:color w:val="000000"/>
+          <w:sz w:val="19"/>
+          <w:szCs w:val="19"/>
+        </w:rPr>
+        <w:t xml:space="preserve"> </w:t>
+      </w:r>
+      <w:r>
+        <w:rPr>
+          <w:rFonts w:ascii="Consolas" w:hAnsi="Consolas" w:cs="Consolas"/>
+          <w:color w:val="A31515"/>
+          <w:sz w:val="19"/>
+          <w:szCs w:val="19"/>
+        </w:rPr>
+        <w:t>&lt;iostream&gt;</w:t>
+      </w:r>
+    </w:p>
+    <w:p>
+      <w:pPr>
+        <w:autoSpaceDE w:val="0"/>
+        <w:autoSpaceDN w:val="0"/>
+        <w:adjustRightInd w:val="0"/>
+        <w:spacing w:after="0" w:line="240" w:lineRule="auto"/>
+        <w:rPr>
+          <w:rFonts w:ascii="Consolas" w:hAnsi="Consolas" w:cs="Consolas"/>
+          <w:color w:val="000000"/>
+          <w:sz w:val="19"/>
+          <w:szCs w:val="19"/>
+        </w:rPr>
+      </w:pPr>
+      <w:r>
+        <w:rPr>
+          <w:rFonts w:ascii="Consolas" w:hAnsi="Consolas" w:cs="Consolas"/>
+          <w:color w:val="808080"/>
+          <w:sz w:val="19"/>
+          <w:szCs w:val="19"/>
+        </w:rPr>
+        <w:t>#include</w:t>
+      </w:r>
+      <w:r>
+        <w:rPr>
+          <w:rFonts w:ascii="Consolas" w:hAnsi="Consolas" w:cs="Consolas"/>
+          <w:color w:val="000000"/>
+          <w:sz w:val="19"/>
+          <w:szCs w:val="19"/>
+        </w:rPr>
+        <w:t xml:space="preserve"> </w:t>
+      </w:r>
+      <w:r>
+        <w:rPr>
+          <w:rFonts w:ascii="Consolas" w:hAnsi="Consolas" w:cs="Consolas"/>
+          <w:color w:val="A31515"/>
+          <w:sz w:val="19"/>
+          <w:szCs w:val="19"/>
+        </w:rPr>
+        <w:t>&lt;</w:t>
+      </w:r>
+      <w:proofErr w:type="spellStart"/>
+      <w:r>
+        <w:rPr>
+          <w:rFonts w:ascii="Consolas" w:hAnsi="Consolas" w:cs="Consolas"/>
+          <w:color w:val="A31515"/>
+          <w:sz w:val="19"/>
+          <w:szCs w:val="19"/>
+        </w:rPr>
+        <w:t>cmath</w:t>
+      </w:r>
+      <w:proofErr w:type="spellEnd"/>
+      <w:r>
+        <w:rPr>
+          <w:rFonts w:ascii="Consolas" w:hAnsi="Consolas" w:cs="Consolas"/>
+          <w:color w:val="A31515"/>
+          <w:sz w:val="19"/>
+          <w:szCs w:val="19"/>
+        </w:rPr>
+        <w:t>&gt;</w:t>
+      </w:r>
+    </w:p>
+    <w:p>
+      <w:pPr>
+        <w:autoSpaceDE w:val="0"/>
+        <w:autoSpaceDN w:val="0"/>
+        <w:adjustRightInd w:val="0"/>
+        <w:spacing w:after="0" w:line="240" w:lineRule="auto"/>
+        <w:rPr>
+          <w:rFonts w:ascii="Consolas" w:hAnsi="Consolas" w:cs="Consolas"/>
+          <w:color w:val="000000"/>
+          <w:sz w:val="19"/>
+          <w:szCs w:val="19"/>
+        </w:rPr>
+      </w:pPr>
+      <w:r>
+        <w:rPr>
+          <w:rFonts w:ascii="Consolas" w:hAnsi="Consolas" w:cs="Consolas"/>
+          <w:color w:val="808080"/>
+          <w:sz w:val="19"/>
+          <w:szCs w:val="19"/>
+        </w:rPr>
+        <w:t>#include</w:t>
+      </w:r>
+      <w:r>
+        <w:rPr>
+          <w:rFonts w:ascii="Consolas" w:hAnsi="Consolas" w:cs="Consolas"/>
+          <w:color w:val="000000"/>
+          <w:sz w:val="19"/>
+          <w:szCs w:val="19"/>
+        </w:rPr>
+        <w:t xml:space="preserve"> </w:t>
+      </w:r>
+      <w:r>
+        <w:rPr>
+          <w:rFonts w:ascii="Consolas" w:hAnsi="Consolas" w:cs="Consolas"/>
+          <w:color w:val="A31515"/>
+          <w:sz w:val="19"/>
+          <w:szCs w:val="19"/>
+        </w:rPr>
+        <w:t>&lt;limits&gt;</w:t>
+      </w:r>
+    </w:p>
+    <w:p>
+      <w:pPr>
+        <w:autoSpaceDE w:val="0"/>
+        <w:autoSpaceDN w:val="0"/>
+        <w:adjustRightInd w:val="0"/>
+        <w:spacing w:after="0" w:line="240" w:lineRule="auto"/>
+        <w:rPr>
+          <w:rFonts w:ascii="Consolas" w:hAnsi="Consolas" w:cs="Consolas"/>
+          <w:color w:val="000000"/>
+          <w:sz w:val="19"/>
+          <w:szCs w:val="19"/>
+        </w:rPr>
+      </w:pPr>
+      <w:r>
+        <w:rPr>
+          <w:rFonts w:ascii="Consolas" w:hAnsi="Consolas" w:cs="Consolas"/>
+          <w:color w:val="808080"/>
+          <w:sz w:val="19"/>
+          <w:szCs w:val="19"/>
+        </w:rPr>
+        <w:t>#include</w:t>
+      </w:r>
+      <w:r>
+        <w:rPr>
+          <w:rFonts w:ascii="Consolas" w:hAnsi="Consolas" w:cs="Consolas"/>
+          <w:color w:val="000000"/>
+          <w:sz w:val="19"/>
+          <w:szCs w:val="19"/>
+        </w:rPr>
+        <w:t xml:space="preserve"> </w:t>
+      </w:r>
+      <w:r>
+        <w:rPr>
+          <w:rFonts w:ascii="Consolas" w:hAnsi="Consolas" w:cs="Consolas"/>
+          <w:color w:val="A31515"/>
+          <w:sz w:val="19"/>
+          <w:szCs w:val="19"/>
+        </w:rPr>
+        <w:t>&lt;locale&gt;</w:t>
+      </w:r>
+    </w:p>
+    <w:p>
+      <w:pPr>
+        <w:autoSpaceDE w:val="0"/>
+        <w:autoSpaceDN w:val="0"/>
+        <w:adjustRightInd w:val="0"/>
+        <w:spacing w:after="0" w:line="240" w:lineRule="auto"/>
+        <w:rPr>
+          <w:rFonts w:ascii="Consolas" w:hAnsi="Consolas" w:cs="Consolas"/>
+          <w:color w:val="000000"/>
+          <w:sz w:val="19"/>
+          <w:szCs w:val="19"/>
+        </w:rPr>
+      </w:pPr>
+      <w:r>
+        <w:rPr>
+          <w:rFonts w:ascii="Consolas" w:hAnsi="Consolas" w:cs="Consolas"/>
+          <w:color w:val="808080"/>
+          <w:sz w:val="19"/>
+          <w:szCs w:val="19"/>
+        </w:rPr>
+        <w:t>#include</w:t>
+      </w:r>
+      <w:r>
+        <w:rPr>
+          <w:rFonts w:ascii="Consolas" w:hAnsi="Consolas" w:cs="Consolas"/>
+          <w:color w:val="000000"/>
+          <w:sz w:val="19"/>
+          <w:szCs w:val="19"/>
+        </w:rPr>
+        <w:t xml:space="preserve"> </w:t>
+      </w:r>
+      <w:r>
+        <w:rPr>
+          <w:rFonts w:ascii="Consolas" w:hAnsi="Consolas" w:cs="Consolas"/>
+          <w:color w:val="A31515"/>
+          <w:sz w:val="19"/>
+          <w:szCs w:val="19"/>
+        </w:rPr>
+        <w:t>&lt;</w:t>
+      </w:r>
+      <w:proofErr w:type="spellStart"/>
+      <w:r>
+        <w:rPr>
+          <w:rFonts w:ascii="Consolas" w:hAnsi="Consolas" w:cs="Consolas"/>
+          <w:color w:val="A31515"/>
+          <w:sz w:val="19"/>
+          <w:szCs w:val="19"/>
+        </w:rPr>
+        <w:t>iomanip</w:t>
+      </w:r>
+      <w:proofErr w:type="spellEnd"/>
+      <w:r>
+        <w:rPr>
+          <w:rFonts w:ascii="Consolas" w:hAnsi="Consolas" w:cs="Consolas"/>
+          <w:color w:val="A31515"/>
+          <w:sz w:val="19"/>
+          <w:szCs w:val="19"/>
+        </w:rPr>
+        <w:t>&gt;</w:t>
+      </w:r>
+    </w:p>
+    <w:p>
+      <w:pPr>
+        <w:autoSpaceDE w:val="0"/>
+        <w:autoSpaceDN w:val="0"/>
+        <w:adjustRightInd w:val="0"/>
+        <w:spacing w:after="0" w:line="240" w:lineRule="auto"/>
+        <w:rPr>
+          <w:rFonts w:ascii="Consolas" w:hAnsi="Consolas" w:cs="Consolas"/>
+          <w:color w:val="000000"/>
+          <w:sz w:val="19"/>
+          <w:szCs w:val="19"/>
+        </w:rPr>
+      </w:pPr>
+      <w:r>
+        <w:rPr>
+          <w:rFonts w:ascii="Consolas" w:hAnsi="Consolas" w:cs="Consolas"/>
+          <w:color w:val="808080"/>
+          <w:sz w:val="19"/>
+          <w:szCs w:val="19"/>
+        </w:rPr>
+        <w:t>#include</w:t>
+      </w:r>
+      <w:r>
+        <w:rPr>
+          <w:rFonts w:ascii="Consolas" w:hAnsi="Consolas" w:cs="Consolas"/>
+          <w:color w:val="000000"/>
+          <w:sz w:val="19"/>
+          <w:szCs w:val="19"/>
+        </w:rPr>
+        <w:t xml:space="preserve"> </w:t>
+      </w:r>
+      <w:r>
+        <w:rPr>
+          <w:rFonts w:ascii="Consolas" w:hAnsi="Consolas" w:cs="Consolas"/>
+          <w:color w:val="A31515"/>
+          <w:sz w:val="19"/>
+          <w:szCs w:val="19"/>
+        </w:rPr>
+        <w:t>"</w:t>
+      </w:r>
+      <w:proofErr w:type="spellStart"/>
+      <w:r>
+        <w:rPr>
+          <w:rFonts w:ascii="Consolas" w:hAnsi="Consolas" w:cs="Consolas"/>
+          <w:color w:val="A31515"/>
+          <w:sz w:val="19"/>
+          <w:szCs w:val="19"/>
+        </w:rPr>
+        <w:t>feed.h</w:t>
+      </w:r>
+      <w:proofErr w:type="spellEnd"/>
+      <w:r>
+        <w:rPr>
+          <w:rFonts w:ascii="Consolas" w:hAnsi="Consolas" w:cs="Consolas"/>
+          <w:color w:val="A31515"/>
+          <w:sz w:val="19"/>
+          <w:szCs w:val="19"/>
+        </w:rPr>
+        <w:t>"</w:t>
+      </w:r>
+    </w:p>
+    <w:p>
+      <w:pPr>
+        <w:autoSpaceDE w:val="0"/>
+        <w:autoSpaceDN w:val="0"/>
+        <w:adjustRightInd w:val="0"/>
+        <w:spacing w:after="0" w:line="240" w:lineRule="auto"/>
+        <w:rPr>
+          <w:rFonts w:ascii="Consolas" w:hAnsi="Consolas" w:cs="Consolas"/>
+          <w:color w:val="000000"/>
+          <w:sz w:val="19"/>
+          <w:szCs w:val="19"/>
+        </w:rPr>
+      </w:pPr>
+      <w:r>
+        <w:rPr>
+          <w:rFonts w:ascii="Consolas" w:hAnsi="Consolas" w:cs="Consolas"/>
+          <w:color w:val="808080"/>
+          <w:sz w:val="19"/>
+          <w:szCs w:val="19"/>
+        </w:rPr>
+        <w:t>#include</w:t>
+      </w:r>
+      <w:r>
+        <w:rPr>
+          <w:rFonts w:ascii="Consolas" w:hAnsi="Consolas" w:cs="Consolas"/>
+          <w:color w:val="000000"/>
+          <w:sz w:val="19"/>
+          <w:szCs w:val="19"/>
+        </w:rPr>
+        <w:t xml:space="preserve"> </w:t>
+      </w:r>
+      <w:r>
+        <w:rPr>
+          <w:rFonts w:ascii="Consolas" w:hAnsi="Consolas" w:cs="Consolas"/>
+          <w:color w:val="A31515"/>
+          <w:sz w:val="19"/>
+          <w:szCs w:val="19"/>
+        </w:rPr>
+        <w:t>"</w:t>
+      </w:r>
+      <w:proofErr w:type="spellStart"/>
+      <w:r>
+        <w:rPr>
+          <w:rFonts w:ascii="Consolas" w:hAnsi="Consolas" w:cs="Consolas"/>
+          <w:color w:val="A31515"/>
+          <w:sz w:val="19"/>
+          <w:szCs w:val="19"/>
+        </w:rPr>
+        <w:t>functions.h</w:t>
+      </w:r>
+      <w:proofErr w:type="spellEnd"/>
+      <w:r>
+        <w:rPr>
+          <w:rFonts w:ascii="Consolas" w:hAnsi="Consolas" w:cs="Consolas"/>
+          <w:color w:val="A31515"/>
+          <w:sz w:val="19"/>
+          <w:szCs w:val="19"/>
+        </w:rPr>
+        <w:t>"</w:t>
+      </w:r>
+    </w:p>
+    <w:p>
+      <w:pPr>
+        <w:autoSpaceDE w:val="0"/>
+        <w:autoSpaceDN w:val="0"/>
+        <w:adjustRightInd w:val="0"/>
+        <w:spacing w:after="0" w:line="240" w:lineRule="auto"/>
+        <w:rPr>
+          <w:rFonts w:ascii="Consolas" w:hAnsi="Consolas" w:cs="Consolas"/>
+          <w:color w:val="000000"/>
+          <w:sz w:val="19"/>
+          <w:szCs w:val="19"/>
+        </w:rPr>
+      </w:pPr>
+    </w:p>
+    <w:p>
+      <w:pPr>
+        <w:autoSpaceDE w:val="0"/>
+        <w:autoSpaceDN w:val="0"/>
+        <w:adjustRightInd w:val="0"/>
+        <w:spacing w:after="0" w:line="240" w:lineRule="auto"/>
+        <w:rPr>
+          <w:rFonts w:ascii="Consolas" w:hAnsi="Consolas" w:cs="Consolas"/>
+          <w:color w:val="000000"/>
+          <w:sz w:val="19"/>
+          <w:szCs w:val="19"/>
+        </w:rPr>
+      </w:pPr>
+      <w:r>
+        <w:rPr>
+          <w:rFonts w:ascii="Consolas" w:hAnsi="Consolas" w:cs="Consolas"/>
+          <w:color w:val="0000FF"/>
+          <w:sz w:val="19"/>
+          <w:szCs w:val="19"/>
+        </w:rPr>
+        <w:t>using</w:t>
+      </w:r>
+      <w:r>
+        <w:rPr>
+          <w:rFonts w:ascii="Consolas" w:hAnsi="Consolas" w:cs="Consolas"/>
+          <w:color w:val="000000"/>
+          <w:sz w:val="19"/>
+          <w:szCs w:val="19"/>
+        </w:rPr>
+        <w:t xml:space="preserve"> </w:t>
+      </w:r>
+      <w:r>
+        <w:rPr>
+          <w:rFonts w:ascii="Consolas" w:hAnsi="Consolas" w:cs="Consolas"/>
+          <w:color w:val="0000FF"/>
+          <w:sz w:val="19"/>
+          <w:szCs w:val="19"/>
+        </w:rPr>
+        <w:t>namespace</w:t>
+      </w:r>
+      <w:r>
+        <w:rPr>
+          <w:rFonts w:ascii="Consolas" w:hAnsi="Consolas" w:cs="Consolas"/>
+          <w:color w:val="000000"/>
+          <w:sz w:val="19"/>
+          <w:szCs w:val="19"/>
+        </w:rPr>
+        <w:t xml:space="preserve"> std;</w:t>
+      </w:r>
+    </w:p>
+    <w:p>
+      <w:pPr>
+        <w:autoSpaceDE w:val="0"/>
+        <w:autoSpaceDN w:val="0"/>
+        <w:adjustRightInd w:val="0"/>
+        <w:spacing w:after="0" w:line="240" w:lineRule="auto"/>
+        <w:rPr>
+          <w:rFonts w:ascii="Consolas" w:hAnsi="Consolas" w:cs="Consolas"/>
+          <w:color w:val="000000"/>
+          <w:sz w:val="19"/>
+          <w:szCs w:val="19"/>
+        </w:rPr>
+      </w:pPr>
+    </w:p>
+    <w:p>
+      <w:pPr>
+        <w:autoSpaceDE w:val="0"/>
+        <w:autoSpaceDN w:val="0"/>
+        <w:adjustRightInd w:val="0"/>
+        <w:spacing w:after="0" w:line="240" w:lineRule="auto"/>
+        <w:rPr>
+          <w:rFonts w:ascii="Consolas" w:hAnsi="Consolas" w:cs="Consolas"/>
+          <w:color w:val="000000"/>
+          <w:sz w:val="19"/>
+          <w:szCs w:val="19"/>
+        </w:rPr>
+      </w:pPr>
+      <w:r>
+        <w:rPr>
+          <w:rFonts w:ascii="Consolas" w:hAnsi="Consolas" w:cs="Consolas"/>
+          <w:color w:val="0000FF"/>
+          <w:sz w:val="19"/>
+          <w:szCs w:val="19"/>
+        </w:rPr>
+        <w:t>double</w:t>
+      </w:r>
+      <w:r>
+        <w:rPr>
+          <w:rFonts w:ascii="Consolas" w:hAnsi="Consolas" w:cs="Consolas"/>
+          <w:color w:val="000000"/>
+          <w:sz w:val="19"/>
+          <w:szCs w:val="19"/>
+        </w:rPr>
+        <w:t xml:space="preserve"> </w:t>
+      </w:r>
+      <w:proofErr w:type="gramStart"/>
+      <w:r>
+        <w:rPr>
+          <w:rFonts w:ascii="Consolas" w:hAnsi="Consolas" w:cs="Consolas"/>
+          <w:color w:val="000000"/>
+          <w:sz w:val="19"/>
+          <w:szCs w:val="19"/>
+        </w:rPr>
+        <w:t>Integral(</w:t>
+      </w:r>
+      <w:proofErr w:type="gramEnd"/>
+      <w:r>
+        <w:rPr>
+          <w:rFonts w:ascii="Consolas" w:hAnsi="Consolas" w:cs="Consolas"/>
+          <w:color w:val="0000FF"/>
+          <w:sz w:val="19"/>
+          <w:szCs w:val="19"/>
+        </w:rPr>
+        <w:t>double</w:t>
+      </w:r>
+      <w:r>
+        <w:rPr>
+          <w:rFonts w:ascii="Consolas" w:hAnsi="Consolas" w:cs="Consolas"/>
+          <w:color w:val="000000"/>
+          <w:sz w:val="19"/>
+          <w:szCs w:val="19"/>
+        </w:rPr>
+        <w:t xml:space="preserve"> </w:t>
+      </w:r>
+      <w:proofErr w:type="spellStart"/>
+      <w:r>
+        <w:rPr>
+          <w:rFonts w:ascii="Consolas" w:hAnsi="Consolas" w:cs="Consolas"/>
+          <w:color w:val="808080"/>
+          <w:sz w:val="19"/>
+          <w:szCs w:val="19"/>
+        </w:rPr>
+        <w:t>bottomBorder</w:t>
+      </w:r>
+      <w:proofErr w:type="spellEnd"/>
+      <w:r>
+        <w:rPr>
+          <w:rFonts w:ascii="Consolas" w:hAnsi="Consolas" w:cs="Consolas"/>
+          <w:color w:val="000000"/>
+          <w:sz w:val="19"/>
+          <w:szCs w:val="19"/>
+        </w:rPr>
+        <w:t xml:space="preserve">, </w:t>
+      </w:r>
+      <w:r>
+        <w:rPr>
+          <w:rFonts w:ascii="Consolas" w:hAnsi="Consolas" w:cs="Consolas"/>
+          <w:color w:val="0000FF"/>
+          <w:sz w:val="19"/>
+          <w:szCs w:val="19"/>
+        </w:rPr>
+        <w:t>double</w:t>
+      </w:r>
+      <w:r>
+        <w:rPr>
+          <w:rFonts w:ascii="Consolas" w:hAnsi="Consolas" w:cs="Consolas"/>
+          <w:color w:val="000000"/>
+          <w:sz w:val="19"/>
+          <w:szCs w:val="19"/>
+        </w:rPr>
+        <w:t xml:space="preserve"> </w:t>
+      </w:r>
+      <w:proofErr w:type="spellStart"/>
+      <w:r>
+        <w:rPr>
+          <w:rFonts w:ascii="Consolas" w:hAnsi="Consolas" w:cs="Consolas"/>
+          <w:color w:val="808080"/>
+          <w:sz w:val="19"/>
+          <w:szCs w:val="19"/>
+        </w:rPr>
+        <w:t>upperBorder</w:t>
+      </w:r>
+      <w:proofErr w:type="spellEnd"/>
+      <w:r>
+        <w:rPr>
+          <w:rFonts w:ascii="Consolas" w:hAnsi="Consolas" w:cs="Consolas"/>
+          <w:color w:val="000000"/>
+          <w:sz w:val="19"/>
+          <w:szCs w:val="19"/>
+        </w:rPr>
+        <w:t xml:space="preserve">, </w:t>
+      </w:r>
+      <w:r>
+        <w:rPr>
+          <w:rFonts w:ascii="Consolas" w:hAnsi="Consolas" w:cs="Consolas"/>
+          <w:color w:val="0000FF"/>
+          <w:sz w:val="19"/>
+          <w:szCs w:val="19"/>
+        </w:rPr>
+        <w:t>int</w:t>
+      </w:r>
+      <w:r>
+        <w:rPr>
+          <w:rFonts w:ascii="Consolas" w:hAnsi="Consolas" w:cs="Consolas"/>
+          <w:color w:val="000000"/>
+          <w:sz w:val="19"/>
+          <w:szCs w:val="19"/>
+        </w:rPr>
+        <w:t xml:space="preserve"> </w:t>
+      </w:r>
+      <w:r>
+        <w:rPr>
+          <w:rFonts w:ascii="Consolas" w:hAnsi="Consolas" w:cs="Consolas"/>
+          <w:color w:val="808080"/>
+          <w:sz w:val="19"/>
+          <w:szCs w:val="19"/>
+        </w:rPr>
+        <w:t>number</w:t>
+      </w:r>
+      <w:r>
+        <w:rPr>
+          <w:rFonts w:ascii="Consolas" w:hAnsi="Consolas" w:cs="Consolas"/>
+          <w:color w:val="000000"/>
+          <w:sz w:val="19"/>
+          <w:szCs w:val="19"/>
+        </w:rPr>
+        <w:t xml:space="preserve">, </w:t>
+      </w:r>
+      <w:r>
+        <w:rPr>
+          <w:rFonts w:ascii="Consolas" w:hAnsi="Consolas" w:cs="Consolas"/>
+          <w:color w:val="0000FF"/>
+          <w:sz w:val="19"/>
+          <w:szCs w:val="19"/>
+        </w:rPr>
+        <w:t>bool</w:t>
+      </w:r>
+      <w:r>
+        <w:rPr>
+          <w:rFonts w:ascii="Consolas" w:hAnsi="Consolas" w:cs="Consolas"/>
+          <w:color w:val="000000"/>
+          <w:sz w:val="19"/>
+          <w:szCs w:val="19"/>
+        </w:rPr>
+        <w:t xml:space="preserve"> </w:t>
+      </w:r>
+      <w:proofErr w:type="spellStart"/>
+      <w:r>
+        <w:rPr>
+          <w:rFonts w:ascii="Consolas" w:hAnsi="Consolas" w:cs="Consolas"/>
+          <w:color w:val="808080"/>
+          <w:sz w:val="19"/>
+          <w:szCs w:val="19"/>
+        </w:rPr>
+        <w:t>firstFunc</w:t>
+      </w:r>
+      <w:proofErr w:type="spellEnd"/>
+      <w:r>
+        <w:rPr>
+          <w:rFonts w:ascii="Consolas" w:hAnsi="Consolas" w:cs="Consolas"/>
+          <w:color w:val="000000"/>
+          <w:sz w:val="19"/>
+          <w:szCs w:val="19"/>
+        </w:rPr>
+        <w:t>)</w:t>
+      </w:r>
+    </w:p>
+    <w:p>
+      <w:pPr>
+        <w:autoSpaceDE w:val="0"/>
+        <w:autoSpaceDN w:val="0"/>
+        <w:adjustRightInd w:val="0"/>
+        <w:spacing w:after="0" w:line="240" w:lineRule="auto"/>
+        <w:rPr>
+          <w:rFonts w:ascii="Consolas" w:hAnsi="Consolas" w:cs="Consolas"/>
+          <w:color w:val="000000"/>
+          <w:sz w:val="19"/>
+          <w:szCs w:val="19"/>
+        </w:rPr>
+      </w:pPr>
+      <w:r>
+        <w:rPr>
+          <w:rFonts w:ascii="Consolas" w:hAnsi="Consolas" w:cs="Consolas"/>
+          <w:color w:val="000000"/>
+          <w:sz w:val="19"/>
+          <w:szCs w:val="19"/>
+        </w:rPr>
+        <w:t>{</w:t>
+      </w:r>
+    </w:p>
+    <w:p>
+      <w:pPr>
+        <w:autoSpaceDE w:val="0"/>
+        <w:autoSpaceDN w:val="0"/>
+        <w:adjustRightInd w:val="0"/>
+        <w:spacing w:after="0" w:line="240" w:lineRule="auto"/>
+        <w:rPr>
+          <w:rFonts w:ascii="Consolas" w:hAnsi="Consolas" w:cs="Consolas"/>
+          <w:color w:val="000000"/>
+          <w:sz w:val="19"/>
+          <w:szCs w:val="19"/>
+        </w:rPr>
+      </w:pPr>
+      <w:r>
+        <w:rPr>
+          <w:rFonts w:ascii="Consolas" w:hAnsi="Consolas" w:cs="Consolas"/>
+          <w:color w:val="000000"/>
+          <w:sz w:val="19"/>
+          <w:szCs w:val="19"/>
+        </w:rPr>
+        <w:t xml:space="preserve">    </w:t>
+      </w:r>
+      <w:r>
+        <w:rPr>
+          <w:rFonts w:ascii="Consolas" w:hAnsi="Consolas" w:cs="Consolas"/>
+          <w:color w:val="0000FF"/>
+          <w:sz w:val="19"/>
+          <w:szCs w:val="19"/>
+        </w:rPr>
+        <w:t>double</w:t>
+      </w:r>
+      <w:r>
+        <w:rPr>
+          <w:rFonts w:ascii="Consolas" w:hAnsi="Consolas" w:cs="Consolas"/>
+          <w:color w:val="000000"/>
+          <w:sz w:val="19"/>
+          <w:szCs w:val="19"/>
+        </w:rPr>
+        <w:t xml:space="preserve"> h = (</w:t>
+      </w:r>
+      <w:proofErr w:type="spellStart"/>
+      <w:r>
+        <w:rPr>
+          <w:rFonts w:ascii="Consolas" w:hAnsi="Consolas" w:cs="Consolas"/>
+          <w:color w:val="808080"/>
+          <w:sz w:val="19"/>
+          <w:szCs w:val="19"/>
+        </w:rPr>
+        <w:t>upperBorder</w:t>
+      </w:r>
+      <w:proofErr w:type="spellEnd"/>
+      <w:r>
+        <w:rPr>
+          <w:rFonts w:ascii="Consolas" w:hAnsi="Consolas" w:cs="Consolas"/>
+          <w:color w:val="000000"/>
+          <w:sz w:val="19"/>
+          <w:szCs w:val="19"/>
+        </w:rPr>
+        <w:t xml:space="preserve"> - </w:t>
+      </w:r>
+      <w:proofErr w:type="spellStart"/>
+      <w:r>
+        <w:rPr>
+          <w:rFonts w:ascii="Consolas" w:hAnsi="Consolas" w:cs="Consolas"/>
+          <w:color w:val="808080"/>
+          <w:sz w:val="19"/>
+          <w:szCs w:val="19"/>
+        </w:rPr>
+        <w:t>bottomBorder</w:t>
+      </w:r>
+      <w:proofErr w:type="spellEnd"/>
+      <w:r>
+        <w:rPr>
+          <w:rFonts w:ascii="Consolas" w:hAnsi="Consolas" w:cs="Consolas"/>
+          <w:color w:val="000000"/>
+          <w:sz w:val="19"/>
+          <w:szCs w:val="19"/>
+        </w:rPr>
+        <w:t xml:space="preserve">) / </w:t>
+      </w:r>
+      <w:proofErr w:type="gramStart"/>
+      <w:r>
+        <w:rPr>
+          <w:rFonts w:ascii="Consolas" w:hAnsi="Consolas" w:cs="Consolas"/>
+          <w:color w:val="808080"/>
+          <w:sz w:val="19"/>
+          <w:szCs w:val="19"/>
+        </w:rPr>
+        <w:t>number</w:t>
+      </w:r>
+      <w:r>
+        <w:rPr>
+          <w:rFonts w:ascii="Consolas" w:hAnsi="Consolas" w:cs="Consolas"/>
+          <w:color w:val="000000"/>
+          <w:sz w:val="19"/>
+          <w:szCs w:val="19"/>
+        </w:rPr>
+        <w:t xml:space="preserve">;   </w:t>
+      </w:r>
+      <w:proofErr w:type="gramEnd"/>
+      <w:r>
+        <w:rPr>
+          <w:rFonts w:ascii="Consolas" w:hAnsi="Consolas" w:cs="Consolas"/>
+          <w:color w:val="000000"/>
+          <w:sz w:val="19"/>
+          <w:szCs w:val="19"/>
+        </w:rPr>
+        <w:t xml:space="preserve">    </w:t>
+      </w:r>
+      <w:r>
+        <w:rPr>
+          <w:rFonts w:ascii="Consolas" w:hAnsi="Consolas" w:cs="Consolas"/>
+          <w:color w:val="008000"/>
+          <w:sz w:val="19"/>
+          <w:szCs w:val="19"/>
+        </w:rPr>
+        <w:t xml:space="preserve">// </w:t>
+      </w:r>
+      <w:proofErr w:type="spellStart"/>
+      <w:r>
+        <w:rPr>
+          <w:rFonts w:ascii="Consolas" w:hAnsi="Consolas" w:cs="Consolas"/>
+          <w:color w:val="008000"/>
+          <w:sz w:val="19"/>
+          <w:szCs w:val="19"/>
+        </w:rPr>
+        <w:t>Множитель</w:t>
+      </w:r>
+      <w:proofErr w:type="spellEnd"/>
+      <w:r>
+        <w:rPr>
+          <w:rFonts w:ascii="Consolas" w:hAnsi="Consolas" w:cs="Consolas"/>
+          <w:color w:val="008000"/>
+          <w:sz w:val="19"/>
+          <w:szCs w:val="19"/>
+        </w:rPr>
+        <w:t xml:space="preserve"> </w:t>
+      </w:r>
+      <w:proofErr w:type="spellStart"/>
+      <w:r>
+        <w:rPr>
+          <w:rFonts w:ascii="Consolas" w:hAnsi="Consolas" w:cs="Consolas"/>
+          <w:color w:val="008000"/>
+          <w:sz w:val="19"/>
+          <w:szCs w:val="19"/>
+        </w:rPr>
+        <w:t>для</w:t>
+      </w:r>
+      <w:proofErr w:type="spellEnd"/>
+      <w:r>
+        <w:rPr>
+          <w:rFonts w:ascii="Consolas" w:hAnsi="Consolas" w:cs="Consolas"/>
+          <w:color w:val="008000"/>
+          <w:sz w:val="19"/>
+          <w:szCs w:val="19"/>
+        </w:rPr>
+        <w:t xml:space="preserve"> </w:t>
+      </w:r>
+      <w:proofErr w:type="spellStart"/>
+      <w:r>
+        <w:rPr>
+          <w:rFonts w:ascii="Consolas" w:hAnsi="Consolas" w:cs="Consolas"/>
+          <w:color w:val="008000"/>
+          <w:sz w:val="19"/>
+          <w:szCs w:val="19"/>
+        </w:rPr>
+        <w:t>метода</w:t>
+      </w:r>
+      <w:proofErr w:type="spellEnd"/>
+      <w:r>
+        <w:rPr>
+          <w:rFonts w:ascii="Consolas" w:hAnsi="Consolas" w:cs="Consolas"/>
+          <w:color w:val="008000"/>
+          <w:sz w:val="19"/>
+          <w:szCs w:val="19"/>
+        </w:rPr>
+        <w:t xml:space="preserve"> </w:t>
+      </w:r>
+      <w:proofErr w:type="spellStart"/>
+      <w:r>
+        <w:rPr>
+          <w:rFonts w:ascii="Consolas" w:hAnsi="Consolas" w:cs="Consolas"/>
+          <w:color w:val="008000"/>
+          <w:sz w:val="19"/>
+          <w:szCs w:val="19"/>
+        </w:rPr>
+        <w:t>прямоугольников</w:t>
+      </w:r>
+      <w:proofErr w:type="spellEnd"/>
+    </w:p>
+    <w:p>
+      <w:pPr>
+        <w:autoSpaceDE w:val="0"/>
+        <w:autoSpaceDN w:val="0"/>
+        <w:adjustRightInd w:val="0"/>
+        <w:spacing w:after="0" w:line="240" w:lineRule="auto"/>
+        <w:rPr>
+          <w:rFonts w:ascii="Consolas" w:hAnsi="Consolas" w:cs="Consolas"/>
+          <w:color w:val="000000"/>
+          <w:sz w:val="19"/>
+          <w:szCs w:val="19"/>
+          <w:lang w:val="ru-RU"/>
+        </w:rPr>
+      </w:pPr>
+      <w:r>
+        <w:rPr>
+          <w:rFonts w:ascii="Consolas" w:hAnsi="Consolas" w:cs="Consolas"/>
+          <w:color w:val="000000"/>
+          <w:sz w:val="19"/>
+          <w:szCs w:val="19"/>
+        </w:rPr>
+        <w:t xml:space="preserve">    </w:t>
+      </w:r>
+      <w:r>
+        <w:rPr>
+          <w:rFonts w:ascii="Consolas" w:hAnsi="Consolas" w:cs="Consolas"/>
+          <w:color w:val="0000FF"/>
+          <w:sz w:val="19"/>
+          <w:szCs w:val="19"/>
+        </w:rPr>
+        <w:t>double</w:t>
+      </w:r>
+      <w:r>
+        <w:rPr>
+          <w:rFonts w:ascii="Consolas" w:hAnsi="Consolas" w:cs="Consolas"/>
+          <w:color w:val="000000"/>
+          <w:sz w:val="19"/>
+          <w:szCs w:val="19"/>
+          <w:lang w:val="ru-RU"/>
+        </w:rPr>
+        <w:t xml:space="preserve"> </w:t>
+      </w:r>
+      <w:proofErr w:type="gramStart"/>
+      <w:r>
+        <w:rPr>
+          <w:rFonts w:ascii="Consolas" w:hAnsi="Consolas" w:cs="Consolas"/>
+          <w:color w:val="000000"/>
+          <w:sz w:val="19"/>
+          <w:szCs w:val="19"/>
+        </w:rPr>
+        <w:t>x</w:t>
+      </w:r>
+      <w:r>
+        <w:rPr>
+          <w:rFonts w:ascii="Consolas" w:hAnsi="Consolas" w:cs="Consolas"/>
+          <w:color w:val="000000"/>
+          <w:sz w:val="19"/>
+          <w:szCs w:val="19"/>
+          <w:lang w:val="ru-RU"/>
+        </w:rPr>
+        <w:t xml:space="preserve">;   </w:t>
+      </w:r>
+      <w:proofErr w:type="gramEnd"/>
+      <w:r>
+        <w:rPr>
+          <w:rFonts w:ascii="Consolas" w:hAnsi="Consolas" w:cs="Consolas"/>
+          <w:color w:val="000000"/>
+          <w:sz w:val="19"/>
+          <w:szCs w:val="19"/>
+          <w:lang w:val="ru-RU"/>
+        </w:rPr>
+        <w:t xml:space="preserve">                                            </w:t>
+      </w:r>
+      <w:r>
+        <w:rPr>
+          <w:rFonts w:ascii="Consolas" w:hAnsi="Consolas" w:cs="Consolas"/>
+          <w:color w:val="008000"/>
+          <w:sz w:val="19"/>
+          <w:szCs w:val="19"/>
+          <w:lang w:val="ru-RU"/>
+        </w:rPr>
+        <w:t>// Аргумент для выбранной функции</w:t>
+      </w:r>
+    </w:p>
+    <w:p>
+      <w:pPr>
+        <w:autoSpaceDE w:val="0"/>
+        <w:autoSpaceDN w:val="0"/>
+        <w:adjustRightInd w:val="0"/>
+        <w:spacing w:after="0" w:line="240" w:lineRule="auto"/>
+        <w:rPr>
+          <w:rFonts w:ascii="Consolas" w:hAnsi="Consolas" w:cs="Consolas"/>
+          <w:color w:val="000000"/>
+          <w:sz w:val="19"/>
+          <w:szCs w:val="19"/>
+        </w:rPr>
+      </w:pPr>
+      <w:r>
+        <w:rPr>
+          <w:rFonts w:ascii="Consolas" w:hAnsi="Consolas" w:cs="Consolas"/>
+          <w:color w:val="000000"/>
+          <w:sz w:val="19"/>
+          <w:szCs w:val="19"/>
+          <w:lang w:val="ru-RU"/>
+        </w:rPr>
+        <w:t xml:space="preserve">    </w:t>
+      </w:r>
+      <w:r>
+        <w:rPr>
+          <w:rFonts w:ascii="Consolas" w:hAnsi="Consolas" w:cs="Consolas"/>
+          <w:color w:val="0000FF"/>
+          <w:sz w:val="19"/>
+          <w:szCs w:val="19"/>
+        </w:rPr>
+        <w:t>double</w:t>
+      </w:r>
+      <w:r>
+        <w:rPr>
+          <w:rFonts w:ascii="Consolas" w:hAnsi="Consolas" w:cs="Consolas"/>
+          <w:color w:val="000000"/>
+          <w:sz w:val="19"/>
+          <w:szCs w:val="19"/>
+        </w:rPr>
+        <w:t xml:space="preserve"> result = </w:t>
+      </w:r>
+      <w:proofErr w:type="gramStart"/>
+      <w:r>
+        <w:rPr>
+          <w:rFonts w:ascii="Consolas" w:hAnsi="Consolas" w:cs="Consolas"/>
+          <w:color w:val="000000"/>
+          <w:sz w:val="19"/>
+          <w:szCs w:val="19"/>
+        </w:rPr>
+        <w:t xml:space="preserve">0;   </w:t>
+      </w:r>
+      <w:proofErr w:type="gramEnd"/>
+      <w:r>
+        <w:rPr>
+          <w:rFonts w:ascii="Consolas" w:hAnsi="Consolas" w:cs="Consolas"/>
+          <w:color w:val="000000"/>
+          <w:sz w:val="19"/>
+          <w:szCs w:val="19"/>
+        </w:rPr>
+        <w:t xml:space="preserve">                                   </w:t>
+      </w:r>
+      <w:r>
+        <w:rPr>
+          <w:rFonts w:ascii="Consolas" w:hAnsi="Consolas" w:cs="Consolas"/>
+          <w:color w:val="008000"/>
+          <w:sz w:val="19"/>
+          <w:szCs w:val="19"/>
+        </w:rPr>
+        <w:t xml:space="preserve">// </w:t>
+      </w:r>
+      <w:proofErr w:type="spellStart"/>
+      <w:r>
+        <w:rPr>
+          <w:rFonts w:ascii="Consolas" w:hAnsi="Consolas" w:cs="Consolas"/>
+          <w:color w:val="008000"/>
+          <w:sz w:val="19"/>
+          <w:szCs w:val="19"/>
+        </w:rPr>
+        <w:t>Результат</w:t>
+      </w:r>
+      <w:proofErr w:type="spellEnd"/>
+    </w:p>
+    <w:p>
+      <w:pPr>
+        <w:autoSpaceDE w:val="0"/>
+        <w:autoSpaceDN w:val="0"/>
+        <w:adjustRightInd w:val="0"/>
+        <w:spacing w:after="0" w:line="240" w:lineRule="auto"/>
+        <w:rPr>
+          <w:rFonts w:ascii="Consolas" w:hAnsi="Consolas" w:cs="Consolas"/>
+          <w:color w:val="000000"/>
+          <w:sz w:val="19"/>
+          <w:szCs w:val="19"/>
+        </w:rPr>
+      </w:pPr>
+    </w:p>
+    <w:p>
+      <w:pPr>
+        <w:autoSpaceDE w:val="0"/>
+        <w:autoSpaceDN w:val="0"/>
+        <w:adjustRightInd w:val="0"/>
+        <w:spacing w:after="0" w:line="240" w:lineRule="auto"/>
+        <w:rPr>
+          <w:rFonts w:ascii="Consolas" w:hAnsi="Consolas" w:cs="Consolas"/>
+          <w:color w:val="000000"/>
+          <w:sz w:val="19"/>
+          <w:szCs w:val="19"/>
+        </w:rPr>
+      </w:pPr>
+      <w:r>
+        <w:rPr>
+          <w:rFonts w:ascii="Consolas" w:hAnsi="Consolas" w:cs="Consolas"/>
+          <w:color w:val="000000"/>
+          <w:sz w:val="19"/>
+          <w:szCs w:val="19"/>
+        </w:rPr>
+        <w:t xml:space="preserve">    </w:t>
+      </w:r>
+      <w:r>
+        <w:rPr>
+          <w:rFonts w:ascii="Consolas" w:hAnsi="Consolas" w:cs="Consolas"/>
+          <w:color w:val="0000FF"/>
+          <w:sz w:val="19"/>
+          <w:szCs w:val="19"/>
+        </w:rPr>
+        <w:t>for</w:t>
+      </w:r>
+      <w:r>
+        <w:rPr>
+          <w:rFonts w:ascii="Consolas" w:hAnsi="Consolas" w:cs="Consolas"/>
+          <w:color w:val="000000"/>
+          <w:sz w:val="19"/>
+          <w:szCs w:val="19"/>
+        </w:rPr>
+        <w:t xml:space="preserve"> (</w:t>
+      </w:r>
+      <w:r>
+        <w:rPr>
+          <w:rFonts w:ascii="Consolas" w:hAnsi="Consolas" w:cs="Consolas"/>
+          <w:color w:val="0000FF"/>
+          <w:sz w:val="19"/>
+          <w:szCs w:val="19"/>
+        </w:rPr>
+        <w:t>int</w:t>
+      </w:r>
+      <w:r>
+        <w:rPr>
+          <w:rFonts w:ascii="Consolas" w:hAnsi="Consolas" w:cs="Consolas"/>
+          <w:color w:val="000000"/>
+          <w:sz w:val="19"/>
+          <w:szCs w:val="19"/>
+        </w:rPr>
+        <w:t xml:space="preserve"> </w:t>
+      </w:r>
+      <w:proofErr w:type="spellStart"/>
+      <w:r>
+        <w:rPr>
+          <w:rFonts w:ascii="Consolas" w:hAnsi="Consolas" w:cs="Consolas"/>
+          <w:color w:val="000000"/>
+          <w:sz w:val="19"/>
+          <w:szCs w:val="19"/>
+        </w:rPr>
+        <w:t>i</w:t>
+      </w:r>
+      <w:proofErr w:type="spellEnd"/>
+      <w:r>
+        <w:rPr>
+          <w:rFonts w:ascii="Consolas" w:hAnsi="Consolas" w:cs="Consolas"/>
+          <w:color w:val="000000"/>
+          <w:sz w:val="19"/>
+          <w:szCs w:val="19"/>
+        </w:rPr>
+        <w:t xml:space="preserve"> = 1; </w:t>
+      </w:r>
+      <w:proofErr w:type="spellStart"/>
+      <w:r>
+        <w:rPr>
+          <w:rFonts w:ascii="Consolas" w:hAnsi="Consolas" w:cs="Consolas"/>
+          <w:color w:val="000000"/>
+          <w:sz w:val="19"/>
+          <w:szCs w:val="19"/>
+        </w:rPr>
+        <w:t>i</w:t>
+      </w:r>
+      <w:proofErr w:type="spellEnd"/>
+      <w:r>
+        <w:rPr>
+          <w:rFonts w:ascii="Consolas" w:hAnsi="Consolas" w:cs="Consolas"/>
+          <w:color w:val="000000"/>
+          <w:sz w:val="19"/>
+          <w:szCs w:val="19"/>
+        </w:rPr>
+        <w:t xml:space="preserve"> &lt;= </w:t>
+      </w:r>
+      <w:r>
+        <w:rPr>
+          <w:rFonts w:ascii="Consolas" w:hAnsi="Consolas" w:cs="Consolas"/>
+          <w:color w:val="808080"/>
+          <w:sz w:val="19"/>
+          <w:szCs w:val="19"/>
+        </w:rPr>
+        <w:t>number</w:t>
+      </w:r>
+      <w:r>
+        <w:rPr>
+          <w:rFonts w:ascii="Consolas" w:hAnsi="Consolas" w:cs="Consolas"/>
+          <w:color w:val="000000"/>
+          <w:sz w:val="19"/>
+          <w:szCs w:val="19"/>
+        </w:rPr>
+        <w:t xml:space="preserve">; </w:t>
+      </w:r>
+      <w:proofErr w:type="spellStart"/>
+      <w:r>
+        <w:rPr>
+          <w:rFonts w:ascii="Consolas" w:hAnsi="Consolas" w:cs="Consolas"/>
+          <w:color w:val="000000"/>
+          <w:sz w:val="19"/>
+          <w:szCs w:val="19"/>
+        </w:rPr>
+        <w:t>i</w:t>
+      </w:r>
+      <w:proofErr w:type="spellEnd"/>
+      <w:r>
+        <w:rPr>
+          <w:rFonts w:ascii="Consolas" w:hAnsi="Consolas" w:cs="Consolas"/>
+          <w:color w:val="000000"/>
+          <w:sz w:val="19"/>
+          <w:szCs w:val="19"/>
+        </w:rPr>
+        <w:t>++)</w:t>
+      </w:r>
+    </w:p>
+    <w:p>
+      <w:pPr>
+        <w:autoSpaceDE w:val="0"/>
+        <w:autoSpaceDN w:val="0"/>
+        <w:adjustRightInd w:val="0"/>
+        <w:spacing w:after="0" w:line="240" w:lineRule="auto"/>
+        <w:rPr>
+          <w:rFonts w:ascii="Consolas" w:hAnsi="Consolas" w:cs="Consolas"/>
+          <w:color w:val="000000"/>
+          <w:sz w:val="19"/>
+          <w:szCs w:val="19"/>
+        </w:rPr>
+      </w:pPr>
+      <w:r>
+        <w:rPr>
+          <w:rFonts w:ascii="Consolas" w:hAnsi="Consolas" w:cs="Consolas"/>
+          <w:color w:val="000000"/>
+          <w:sz w:val="19"/>
+          <w:szCs w:val="19"/>
+        </w:rPr>
+        <w:t xml:space="preserve">    {</w:t>
+      </w:r>
+    </w:p>
+    <w:p>
+      <w:pPr>
+        <w:autoSpaceDE w:val="0"/>
+        <w:autoSpaceDN w:val="0"/>
+        <w:adjustRightInd w:val="0"/>
+        <w:spacing w:after="0" w:line="240" w:lineRule="auto"/>
+        <w:rPr>
+          <w:rFonts w:ascii="Consolas" w:hAnsi="Consolas" w:cs="Consolas"/>
+          <w:color w:val="000000"/>
+          <w:sz w:val="19"/>
+          <w:szCs w:val="19"/>
+        </w:rPr>
+      </w:pPr>
+      <w:r>
+        <w:rPr>
+          <w:rFonts w:ascii="Consolas" w:hAnsi="Consolas" w:cs="Consolas"/>
+          <w:color w:val="000000"/>
+          <w:sz w:val="19"/>
+          <w:szCs w:val="19"/>
+        </w:rPr>
+        <w:t xml:space="preserve">        x = </w:t>
+      </w:r>
+      <w:proofErr w:type="spellStart"/>
+      <w:r>
+        <w:rPr>
+          <w:rFonts w:ascii="Consolas" w:hAnsi="Consolas" w:cs="Consolas"/>
+          <w:color w:val="808080"/>
+          <w:sz w:val="19"/>
+          <w:szCs w:val="19"/>
+        </w:rPr>
+        <w:t>bottomBorder</w:t>
+      </w:r>
+      <w:proofErr w:type="spellEnd"/>
+      <w:r>
+        <w:rPr>
+          <w:rFonts w:ascii="Consolas" w:hAnsi="Consolas" w:cs="Consolas"/>
+          <w:color w:val="000000"/>
+          <w:sz w:val="19"/>
+          <w:szCs w:val="19"/>
+        </w:rPr>
+        <w:t xml:space="preserve"> + </w:t>
+      </w:r>
+      <w:proofErr w:type="spellStart"/>
+      <w:r>
+        <w:rPr>
+          <w:rFonts w:ascii="Consolas" w:hAnsi="Consolas" w:cs="Consolas"/>
+          <w:color w:val="000000"/>
+          <w:sz w:val="19"/>
+          <w:szCs w:val="19"/>
+        </w:rPr>
+        <w:t>i</w:t>
+      </w:r>
+      <w:proofErr w:type="spellEnd"/>
+      <w:r>
+        <w:rPr>
+          <w:rFonts w:ascii="Consolas" w:hAnsi="Consolas" w:cs="Consolas"/>
+          <w:color w:val="000000"/>
+          <w:sz w:val="19"/>
+          <w:szCs w:val="19"/>
+        </w:rPr>
+        <w:t xml:space="preserve"> * h - h / 2;</w:t>
+      </w:r>
+    </w:p>
+    <w:p>
+      <w:pPr>
+        <w:autoSpaceDE w:val="0"/>
+        <w:autoSpaceDN w:val="0"/>
+        <w:adjustRightInd w:val="0"/>
+        <w:spacing w:after="0" w:line="240" w:lineRule="auto"/>
+        <w:rPr>
+          <w:rFonts w:ascii="Consolas" w:hAnsi="Consolas" w:cs="Consolas"/>
+          <w:color w:val="000000"/>
+          <w:sz w:val="19"/>
+          <w:szCs w:val="19"/>
+        </w:rPr>
+      </w:pPr>
+      <w:r>
+        <w:rPr>
+          <w:rFonts w:ascii="Consolas" w:hAnsi="Consolas" w:cs="Consolas"/>
+          <w:color w:val="000000"/>
+          <w:sz w:val="19"/>
+          <w:szCs w:val="19"/>
+        </w:rPr>
+        <w:t xml:space="preserve">        </w:t>
+      </w:r>
+    </w:p>
+    <w:p>
+      <w:pPr>
+        <w:autoSpaceDE w:val="0"/>
+        <w:autoSpaceDN w:val="0"/>
+        <w:adjustRightInd w:val="0"/>
+        <w:spacing w:after="0" w:line="240" w:lineRule="auto"/>
+        <w:rPr>
+          <w:rFonts w:ascii="Consolas" w:hAnsi="Consolas" w:cs="Consolas"/>
+          <w:color w:val="000000"/>
+          <w:sz w:val="19"/>
+          <w:szCs w:val="19"/>
+        </w:rPr>
+      </w:pPr>
+      <w:r>
+        <w:rPr>
+          <w:rFonts w:ascii="Consolas" w:hAnsi="Consolas" w:cs="Consolas"/>
+          <w:color w:val="000000"/>
+          <w:sz w:val="19"/>
+          <w:szCs w:val="19"/>
+        </w:rPr>
+        <w:t xml:space="preserve">        result += </w:t>
+      </w:r>
+      <w:proofErr w:type="spellStart"/>
+      <w:proofErr w:type="gramStart"/>
+      <w:r>
+        <w:rPr>
+          <w:rFonts w:ascii="Consolas" w:hAnsi="Consolas" w:cs="Consolas"/>
+          <w:color w:val="808080"/>
+          <w:sz w:val="19"/>
+          <w:szCs w:val="19"/>
+        </w:rPr>
+        <w:t>firstFunc</w:t>
+      </w:r>
+      <w:proofErr w:type="spellEnd"/>
+      <w:r>
+        <w:rPr>
+          <w:rFonts w:ascii="Consolas" w:hAnsi="Consolas" w:cs="Consolas"/>
+          <w:color w:val="000000"/>
+          <w:sz w:val="19"/>
+          <w:szCs w:val="19"/>
+        </w:rPr>
+        <w:t xml:space="preserve"> ?</w:t>
+      </w:r>
+      <w:proofErr w:type="gramEnd"/>
+      <w:r>
+        <w:rPr>
+          <w:rFonts w:ascii="Consolas" w:hAnsi="Consolas" w:cs="Consolas"/>
+          <w:color w:val="000000"/>
+          <w:sz w:val="19"/>
+          <w:szCs w:val="19"/>
+        </w:rPr>
+        <w:t xml:space="preserve"> log(2 + sin(x)) : </w:t>
+      </w:r>
+      <w:proofErr w:type="spellStart"/>
+      <w:r>
+        <w:rPr>
+          <w:rFonts w:ascii="Consolas" w:hAnsi="Consolas" w:cs="Consolas"/>
+          <w:color w:val="000000"/>
+          <w:sz w:val="19"/>
+          <w:szCs w:val="19"/>
+        </w:rPr>
+        <w:t>atan</w:t>
+      </w:r>
+      <w:proofErr w:type="spellEnd"/>
+      <w:r>
+        <w:rPr>
+          <w:rFonts w:ascii="Consolas" w:hAnsi="Consolas" w:cs="Consolas"/>
+          <w:color w:val="000000"/>
+          <w:sz w:val="19"/>
+          <w:szCs w:val="19"/>
+        </w:rPr>
+        <w:t xml:space="preserve">(x) * </w:t>
+      </w:r>
+      <w:proofErr w:type="spellStart"/>
+      <w:r>
+        <w:rPr>
+          <w:rFonts w:ascii="Consolas" w:hAnsi="Consolas" w:cs="Consolas"/>
+          <w:color w:val="000000"/>
+          <w:sz w:val="19"/>
+          <w:szCs w:val="19"/>
+        </w:rPr>
+        <w:t>atan</w:t>
+      </w:r>
+      <w:proofErr w:type="spellEnd"/>
+      <w:r>
+        <w:rPr>
+          <w:rFonts w:ascii="Consolas" w:hAnsi="Consolas" w:cs="Consolas"/>
+          <w:color w:val="000000"/>
+          <w:sz w:val="19"/>
+          <w:szCs w:val="19"/>
+        </w:rPr>
+        <w:t>(x);</w:t>
+      </w:r>
+    </w:p>
+    <w:p>
+      <w:pPr>
+        <w:autoSpaceDE w:val="0"/>
+        <w:autoSpaceDN w:val="0"/>
+        <w:adjustRightInd w:val="0"/>
+        <w:spacing w:after="0" w:line="240" w:lineRule="auto"/>
+        <w:rPr>
+          <w:rFonts w:ascii="Consolas" w:hAnsi="Consolas" w:cs="Consolas"/>
+          <w:color w:val="000000"/>
+          <w:sz w:val="19"/>
+          <w:szCs w:val="19"/>
+        </w:rPr>
+      </w:pPr>
+      <w:r>
+        <w:rPr>
+          <w:rFonts w:ascii="Consolas" w:hAnsi="Consolas" w:cs="Consolas"/>
+          <w:color w:val="000000"/>
+          <w:sz w:val="19"/>
+          <w:szCs w:val="19"/>
+        </w:rPr>
+        <w:t xml:space="preserve">    }</w:t>
+      </w:r>
+    </w:p>
+    <w:p>
+      <w:pPr>
+        <w:autoSpaceDE w:val="0"/>
+        <w:autoSpaceDN w:val="0"/>
+        <w:adjustRightInd w:val="0"/>
+        <w:spacing w:after="0" w:line="240" w:lineRule="auto"/>
+        <w:rPr>
+          <w:rFonts w:ascii="Consolas" w:hAnsi="Consolas" w:cs="Consolas"/>
+          <w:color w:val="000000"/>
+          <w:sz w:val="19"/>
+          <w:szCs w:val="19"/>
+        </w:rPr>
+      </w:pPr>
+    </w:p>
+    <w:p>
+      <w:pPr>
+        <w:autoSpaceDE w:val="0"/>
+        <w:autoSpaceDN w:val="0"/>
+        <w:adjustRightInd w:val="0"/>
+        <w:spacing w:after="0" w:line="240" w:lineRule="auto"/>
+        <w:rPr>
+          <w:rFonts w:ascii="Consolas" w:hAnsi="Consolas" w:cs="Consolas"/>
+          <w:color w:val="000000"/>
+          <w:sz w:val="19"/>
+          <w:szCs w:val="19"/>
+        </w:rPr>
+      </w:pPr>
+      <w:r>
+        <w:rPr>
+          <w:rFonts w:ascii="Consolas" w:hAnsi="Consolas" w:cs="Consolas"/>
+          <w:color w:val="000000"/>
+          <w:sz w:val="19"/>
+          <w:szCs w:val="19"/>
+        </w:rPr>
+        <w:t xml:space="preserve">    result *= h;</w:t>
+      </w:r>
+    </w:p>
+    <w:p>
+      <w:pPr>
+        <w:autoSpaceDE w:val="0"/>
+        <w:autoSpaceDN w:val="0"/>
+        <w:adjustRightInd w:val="0"/>
+        <w:spacing w:after="0" w:line="240" w:lineRule="auto"/>
+        <w:rPr>
+          <w:rFonts w:ascii="Consolas" w:hAnsi="Consolas" w:cs="Consolas"/>
+          <w:color w:val="000000"/>
+          <w:sz w:val="19"/>
+          <w:szCs w:val="19"/>
+        </w:rPr>
+      </w:pPr>
+    </w:p>
+    <w:p>
+      <w:pPr>
+        <w:autoSpaceDE w:val="0"/>
+        <w:autoSpaceDN w:val="0"/>
+        <w:adjustRightInd w:val="0"/>
+        <w:spacing w:after="0" w:line="240" w:lineRule="auto"/>
+        <w:rPr>
+          <w:rFonts w:ascii="Consolas" w:hAnsi="Consolas" w:cs="Consolas"/>
+          <w:color w:val="000000"/>
+          <w:sz w:val="19"/>
+          <w:szCs w:val="19"/>
+        </w:rPr>
+      </w:pPr>
+      <w:r>
+        <w:rPr>
+          <w:rFonts w:ascii="Consolas" w:hAnsi="Consolas" w:cs="Consolas"/>
+          <w:color w:val="000000"/>
+          <w:sz w:val="19"/>
+          <w:szCs w:val="19"/>
+        </w:rPr>
+        <w:t xml:space="preserve">    </w:t>
+      </w:r>
+      <w:r>
+        <w:rPr>
+          <w:rFonts w:ascii="Consolas" w:hAnsi="Consolas" w:cs="Consolas"/>
+          <w:color w:val="0000FF"/>
+          <w:sz w:val="19"/>
+          <w:szCs w:val="19"/>
+        </w:rPr>
+        <w:t>return</w:t>
+      </w:r>
+      <w:r>
+        <w:rPr>
+          <w:rFonts w:ascii="Consolas" w:hAnsi="Consolas" w:cs="Consolas"/>
+          <w:color w:val="000000"/>
+          <w:sz w:val="19"/>
+          <w:szCs w:val="19"/>
+        </w:rPr>
+        <w:t xml:space="preserve"> result;</w:t>
+      </w:r>
+    </w:p>
+    <w:p>
+      <w:pPr>
+        <w:autoSpaceDE w:val="0"/>
+        <w:autoSpaceDN w:val="0"/>
+        <w:adjustRightInd w:val="0"/>
+        <w:spacing w:after="0" w:line="240" w:lineRule="auto"/>
+        <w:rPr>
+          <w:rStyle w:val="Hyperlink"/>
+          <w:rFonts w:ascii="Times New Roman" w:hAnsi="Times New Roman" w:cs="Times New Roman"/>
+          <w:sz w:val="28"/>
+          <w:szCs w:val="28"/>
+        </w:rPr>
+      </w:pPr>
+      <w:r>
+        <w:rPr>
+          <w:rFonts w:ascii="Consolas" w:hAnsi="Consolas" w:cs="Consolas"/>
+          <w:color w:val="000000"/>
+          <w:sz w:val="19"/>
+          <w:szCs w:val="19"/>
+        </w:rPr>
+        <w:t>}</w:t>
+      </w:r>
+    </w:p>
+    <w:p>
+      <w:pPr>
+        <w:autoSpaceDE w:val="0"/>
+        <w:autoSpaceDN w:val="0"/>
+        <w:adjustRightInd w:val="0"/>
+        <w:spacing w:after="0" w:line="240" w:lineRule="auto"/>
+        <w:rPr>
+          <w:rStyle w:val="Hyperlink"/>
+          <w:rFonts w:ascii="Times New Roman" w:hAnsi="Times New Roman" w:cs="Times New Roman"/>
+          <w:sz w:val="28"/>
+          <w:szCs w:val="28"/>
+        </w:rPr>
+      </w:pPr>
+    </w:p>
+    <w:p>
+      <w:pPr>
+        <w:autoSpaceDE w:val="0"/>
+        <w:autoSpaceDN w:val="0"/>
+        <w:adjustRightInd w:val="0"/>
+        <w:spacing w:after="0" w:line="240" w:lineRule="auto"/>
+        <w:rPr>
+          <w:rStyle w:val="Hyperlink"/>
+          <w:rFonts w:ascii="Times New Roman" w:hAnsi="Times New Roman" w:cs="Times New Roman"/>
+          <w:color w:val="auto"/>
+          <w:sz w:val="28"/>
+          <w:szCs w:val="28"/>
+          <w:u w:val="none"/>
+          <w:lang w:val="uk-UA"/>
+        </w:rPr>
+      </w:pPr>
+      <w:hyperlink r:id="rId9" w:history="1">
         <w:proofErr w:type="spellStart"/>
         <w:r>
           <w:rPr>
@@ -5890,6 +7903,34 @@
         </w:r>
         <w:proofErr w:type="spellEnd"/>
       </w:hyperlink>
+      <w:bookmarkStart w:id="0" w:name="_GoBack"/>
+      <w:bookmarkEnd w:id="0"/>
+    </w:p>
+    <w:p>
+      <w:pPr>
+        <w:autoSpaceDE w:val="0"/>
+        <w:autoSpaceDN w:val="0"/>
+        <w:adjustRightInd w:val="0"/>
+        <w:spacing w:after="0" w:line="240" w:lineRule="auto"/>
+        <w:rPr>
+          <w:rFonts w:ascii="Times New Roman" w:hAnsi="Times New Roman" w:cs="Times New Roman"/>
+          <w:sz w:val="28"/>
+          <w:szCs w:val="28"/>
+          <w:lang w:val="uk-UA"/>
+        </w:rPr>
+      </w:pPr>
+      <w:hyperlink r:id="rId10" w:history="1">
+        <w:r>
+          <w:rPr>
+            <w:rStyle w:val="Hyperlink"/>
+            <w:rFonts w:ascii="Times New Roman" w:hAnsi="Times New Roman" w:cs="Times New Roman"/>
+            <w:sz w:val="28"/>
+            <w:szCs w:val="28"/>
+            <w:lang w:val="uk-UA"/>
+          </w:rPr>
+          <w:t>feed.cpp</w:t>
+        </w:r>
+      </w:hyperlink>
     </w:p>
     <w:p>
       <w:pPr>
@@ -5927,6 +7968,66 @@
         <w:autoSpaceDN w:val="0"/>
         <w:adjustRightInd w:val="0"/>
         <w:spacing w:after="0" w:line="240" w:lineRule="auto"/>
+        <w:rPr>
+          <w:rFonts w:ascii="Times New Roman" w:hAnsi="Times New Roman" w:cs="Times New Roman"/>
+          <w:sz w:val="40"/>
+          <w:szCs w:val="24"/>
+          <w:lang w:val="uk-UA"/>
+        </w:rPr>
+      </w:pPr>
+    </w:p>
+    <w:p>
+      <w:pPr>
+        <w:autoSpaceDE w:val="0"/>
+        <w:autoSpaceDN w:val="0"/>
+        <w:adjustRightInd w:val="0"/>
+        <w:spacing w:after="0" w:line="240" w:lineRule="auto"/>
+        <w:jc w:val="center"/>
+        <w:rPr>
+          <w:rFonts w:ascii="Times New Roman" w:hAnsi="Times New Roman" w:cs="Times New Roman"/>
+          <w:sz w:val="40"/>
+          <w:szCs w:val="24"/>
+          <w:lang w:val="uk-UA"/>
+        </w:rPr>
+      </w:pPr>
+    </w:p>
+    <w:p>
+      <w:pPr>
+        <w:autoSpaceDE w:val="0"/>
+        <w:autoSpaceDN w:val="0"/>
+        <w:adjustRightInd w:val="0"/>
+        <w:spacing w:after="0" w:line="240" w:lineRule="auto"/>
+        <w:jc w:val="center"/>
+        <w:rPr>
+          <w:rFonts w:ascii="Times New Roman" w:hAnsi="Times New Roman" w:cs="Times New Roman"/>
+          <w:sz w:val="40"/>
+          <w:szCs w:val="24"/>
+          <w:lang w:val="uk-UA"/>
+        </w:rPr>
+      </w:pPr>
+    </w:p>
+    <w:p>
+      <w:pPr>
+        <w:autoSpaceDE w:val="0"/>
+        <w:autoSpaceDN w:val="0"/>
+        <w:adjustRightInd w:val="0"/>
+        <w:spacing w:after="0" w:line="240" w:lineRule="auto"/>
+        <w:jc w:val="center"/>
+        <w:rPr>
+          <w:rFonts w:ascii="Times New Roman" w:hAnsi="Times New Roman" w:cs="Times New Roman"/>
+          <w:sz w:val="40"/>
+          <w:szCs w:val="24"/>
+          <w:lang w:val="uk-UA"/>
+        </w:rPr>
+      </w:pPr>
+    </w:p>
+    <w:p>
+      <w:pPr>
+        <w:autoSpaceDE w:val="0"/>
+        <w:autoSpaceDN w:val="0"/>
+        <w:adjustRightInd w:val="0"/>
+        <w:spacing w:after="0" w:line="240" w:lineRule="auto"/>
+        <w:jc w:val="center"/>
         <w:rPr>
           <w:rFonts w:ascii="Times New Roman" w:hAnsi="Times New Roman" w:cs="Times New Roman"/>
           <w:sz w:val="40"/>
@@ -7433,7 +9534,7 @@
 </file>
 
 <file path=customXml/itemProps1.xml><?xml version="1.0" encoding="utf-8"?>
-<ds:datastoreItem xmlns:ds="http://schemas.openxmlformats.org/officeDocument/2006/customXml" ds:itemID="{8CFCA0DA-DE8F-414E-B901-20907B29E9EC}">
+<ds:datastoreItem xmlns:ds="http://schemas.openxmlformats.org/officeDocument/2006/customXml" ds:itemID="{D3F36F08-135F-4A65-B0DB-E0A935B68FA4}">
   <ds:schemaRefs>
     <ds:schemaRef ds:uri="http://schemas.openxmlformats.org/officeDocument/2006/bibliography"/>
   </ds:schemaRefs>

</xml_diff>